<commit_message>
new data base data
</commit_message>
<xml_diff>
--- a/documentation/readme-Iza-Greenfy.docx
+++ b/documentation/readme-Iza-Greenfy.docx
@@ -18,80 +18,362 @@
           <w:lang w:val="en-US"/>
         </w:rPr>
       </w:pPr>
-      <w:proofErr w:type="spellStart"/>
-      <w:r>
-        <w:rPr>
-          <w:lang w:val="en-US"/>
-        </w:rPr>
-        <w:t>J’utilisait</w:t>
-      </w:r>
-      <w:proofErr w:type="spellEnd"/>
-      <w:r>
+      <w:r>
+        <w:rPr>
+          <w:lang w:val="en-US"/>
+        </w:rPr>
+        <w:t>DB</w:t>
+      </w:r>
+    </w:p>
+    <w:p>
+      <w:pPr>
+        <w:pStyle w:val="ListParagraph"/>
+        <w:numPr>
+          <w:ilvl w:val="0"/>
+          <w:numId w:val="2"/>
+        </w:numPr>
+        <w:rPr>
+          <w:lang w:val="en-US"/>
+        </w:rPr>
+      </w:pPr>
+      <w:r>
+        <w:rPr>
+          <w:lang w:val="en-US"/>
+        </w:rPr>
+        <w:t xml:space="preserve">User </w:t>
+      </w:r>
+      <w:proofErr w:type="spellStart"/>
+      <w:r>
+        <w:rPr>
+          <w:lang w:val="en-US"/>
+        </w:rPr>
+        <w:t>est</w:t>
+      </w:r>
+      <w:proofErr w:type="spellEnd"/>
+      <w:r>
+        <w:rPr>
+          <w:lang w:val="en-US"/>
+        </w:rPr>
+        <w:t xml:space="preserve"> fait de fixture, le </w:t>
+      </w:r>
+      <w:proofErr w:type="spellStart"/>
+      <w:r>
+        <w:rPr>
+          <w:lang w:val="en-US"/>
+        </w:rPr>
+        <w:t>reste</w:t>
+      </w:r>
+      <w:proofErr w:type="spellEnd"/>
+      <w:r>
+        <w:rPr>
+          <w:lang w:val="en-US"/>
+        </w:rPr>
+        <w:t xml:space="preserve"> </w:t>
+      </w:r>
+      <w:proofErr w:type="spellStart"/>
+      <w:r>
+        <w:rPr>
+          <w:lang w:val="en-US"/>
+        </w:rPr>
+        <w:t>manuellement</w:t>
+      </w:r>
+      <w:proofErr w:type="spellEnd"/>
+      <w:r>
+        <w:rPr>
+          <w:lang w:val="en-US"/>
+        </w:rPr>
+        <w:t xml:space="preserve"> (</w:t>
+      </w:r>
+      <w:r>
+        <w:rPr>
+          <w:lang w:val="en-US"/>
+        </w:rPr>
+        <w:t xml:space="preserve">BD dans </w:t>
+      </w:r>
+      <w:r>
+        <w:rPr>
+          <w:lang w:val="en-US"/>
+        </w:rPr>
+        <w:t xml:space="preserve"> documentation)</w:t>
+      </w:r>
+    </w:p>
+    <w:p>
+      <w:pPr>
+        <w:pStyle w:val="ListParagraph"/>
+        <w:numPr>
+          <w:ilvl w:val="0"/>
+          <w:numId w:val="2"/>
+        </w:numPr>
+        <w:rPr>
+          <w:lang w:val="en-US"/>
+        </w:rPr>
+      </w:pPr>
+      <w:r>
+        <w:rPr>
+          <w:lang w:val="en-US"/>
+        </w:rPr>
+        <w:t xml:space="preserve">Tu auras </w:t>
+      </w:r>
+      <w:proofErr w:type="spellStart"/>
+      <w:r>
+        <w:rPr>
+          <w:lang w:val="en-US"/>
+        </w:rPr>
+        <w:t>une</w:t>
+      </w:r>
+      <w:proofErr w:type="spellEnd"/>
+      <w:r>
+        <w:rPr>
+          <w:lang w:val="en-US"/>
+        </w:rPr>
+        <w:t xml:space="preserve"> </w:t>
+      </w:r>
+      <w:proofErr w:type="spellStart"/>
+      <w:r>
+        <w:rPr>
+          <w:lang w:val="en-US"/>
+        </w:rPr>
+        <w:t>erreur</w:t>
+      </w:r>
+      <w:proofErr w:type="spellEnd"/>
+      <w:r>
+        <w:rPr>
+          <w:lang w:val="en-US"/>
+        </w:rPr>
+        <w:t xml:space="preserve"> a </w:t>
+      </w:r>
+      <w:proofErr w:type="spellStart"/>
+      <w:r>
+        <w:rPr>
+          <w:rFonts w:ascii="Consolas" w:hAnsi="Consolas"/>
+          <w:sz w:val="20"/>
+          <w:lang w:val="fr-BE"/>
+        </w:rPr>
+        <w:t>doctrine:database:create</w:t>
+      </w:r>
+      <w:proofErr w:type="spellEnd"/>
+    </w:p>
+    <w:p>
+      <w:pPr>
+        <w:pStyle w:val="ListParagraph"/>
+        <w:ind w:left="1080"/>
+        <w:rPr>
+          <w:lang w:val="en-US"/>
+        </w:rPr>
+      </w:pPr>
+      <w:r>
+        <w:rPr>
+          <w:lang w:val="en-US"/>
+        </w:rPr>
+        <w:t xml:space="preserve">  in </w:t>
+      </w:r>
+      <w:proofErr w:type="spellStart"/>
+      <w:r>
+        <w:rPr>
+          <w:lang w:val="en-US"/>
+        </w:rPr>
+        <w:t>company_adrres</w:t>
+      </w:r>
+      <w:proofErr w:type="spellEnd"/>
+      <w:r>
+        <w:rPr>
+          <w:lang w:val="en-US"/>
+        </w:rPr>
+        <w:t xml:space="preserve">,  client, is delivery  - </w:t>
+      </w:r>
+    </w:p>
+    <w:p>
+      <w:pPr>
+        <w:pStyle w:val="ListParagraph"/>
+        <w:ind w:left="1080"/>
         <w:rPr>
           <w:b/>
           <w:bCs/>
           <w:lang w:val="en-US"/>
         </w:rPr>
-        <w:t xml:space="preserve"> </w:t>
-      </w:r>
-      <w:proofErr w:type="spellStart"/>
+      </w:pPr>
+      <w:r>
+        <w:rPr>
+          <w:lang w:val="en-US"/>
+        </w:rPr>
+        <w:t>CELA</w:t>
+      </w:r>
       <w:r>
         <w:rPr>
           <w:b/>
           <w:bCs/>
           <w:lang w:val="en-US"/>
         </w:rPr>
-        <w:t>firefox</w:t>
-      </w:r>
-      <w:proofErr w:type="spellEnd"/>
-      <w:r>
-        <w:rPr>
-          <w:lang w:val="en-US"/>
-        </w:rPr>
-        <w:t xml:space="preserve">, je ne </w:t>
-      </w:r>
-      <w:proofErr w:type="spellStart"/>
-      <w:r>
-        <w:rPr>
-          <w:lang w:val="en-US"/>
-        </w:rPr>
-        <w:t>sais</w:t>
-      </w:r>
-      <w:proofErr w:type="spellEnd"/>
-      <w:r>
-        <w:rPr>
-          <w:lang w:val="en-US"/>
-        </w:rPr>
-        <w:t xml:space="preserve"> pas </w:t>
-      </w:r>
-      <w:proofErr w:type="spellStart"/>
-      <w:r>
-        <w:rPr>
-          <w:lang w:val="en-US"/>
-        </w:rPr>
-        <w:t>si</w:t>
-      </w:r>
-      <w:proofErr w:type="spellEnd"/>
-      <w:r>
-        <w:rPr>
-          <w:lang w:val="en-US"/>
-        </w:rPr>
-        <w:t xml:space="preserve"> tout </w:t>
-      </w:r>
-      <w:proofErr w:type="spellStart"/>
-      <w:r>
-        <w:rPr>
-          <w:lang w:val="en-US"/>
-        </w:rPr>
-        <w:t>fonctionne</w:t>
-      </w:r>
-      <w:proofErr w:type="spellEnd"/>
-      <w:r>
-        <w:rPr>
-          <w:lang w:val="en-US"/>
-        </w:rPr>
-        <w:t xml:space="preserve"> sur chrome</w:t>
-      </w:r>
+        <w:t xml:space="preserve"> NE VA PAS BLOQUER INSERTION </w:t>
+      </w:r>
+      <w:r>
+        <w:rPr>
+          <w:lang w:val="en-US"/>
+        </w:rPr>
+        <w:t>DU FICHIER DATA</w:t>
+      </w:r>
+    </w:p>
+    <w:p>
+      <w:pPr>
+        <w:pStyle w:val="ListParagraph"/>
+        <w:ind w:left="1080"/>
+        <w:rPr>
+          <w:lang w:val="en-US"/>
+        </w:rPr>
+      </w:pPr>
+      <w:proofErr w:type="spellStart"/>
+      <w:r>
+        <w:rPr>
+          <w:lang w:val="en-US"/>
+        </w:rPr>
+        <w:t>J’a</w:t>
+      </w:r>
+      <w:r>
+        <w:rPr>
+          <w:lang w:val="en-US"/>
+        </w:rPr>
+        <w:t>i</w:t>
+      </w:r>
+      <w:proofErr w:type="spellEnd"/>
+      <w:r>
+        <w:rPr>
+          <w:lang w:val="en-US"/>
+        </w:rPr>
+        <w:t xml:space="preserve"> </w:t>
+      </w:r>
+      <w:proofErr w:type="spellStart"/>
+      <w:r>
+        <w:rPr>
+          <w:lang w:val="en-US"/>
+        </w:rPr>
+        <w:t>essaye</w:t>
+      </w:r>
+      <w:proofErr w:type="spellEnd"/>
+      <w:r>
+        <w:rPr>
+          <w:lang w:val="en-US"/>
+        </w:rPr>
+        <w:t xml:space="preserve"> </w:t>
+      </w:r>
+      <w:proofErr w:type="spellStart"/>
+      <w:r>
+        <w:rPr>
+          <w:lang w:val="en-US"/>
+        </w:rPr>
+        <w:t>repare</w:t>
+      </w:r>
+      <w:proofErr w:type="spellEnd"/>
+      <w:r>
+        <w:rPr>
+          <w:lang w:val="en-US"/>
+        </w:rPr>
+        <w:t xml:space="preserve"> </w:t>
+      </w:r>
+      <w:proofErr w:type="spellStart"/>
+      <w:r>
+        <w:rPr>
+          <w:lang w:val="en-US"/>
+        </w:rPr>
+        <w:t>mais</w:t>
+      </w:r>
+      <w:proofErr w:type="spellEnd"/>
+      <w:r>
+        <w:rPr>
+          <w:lang w:val="en-US"/>
+        </w:rPr>
+        <w:t xml:space="preserve"> </w:t>
+      </w:r>
+      <w:r>
+        <w:rPr>
+          <w:lang w:val="en-US"/>
+        </w:rPr>
+        <w:t xml:space="preserve">je </w:t>
+      </w:r>
+      <w:proofErr w:type="spellStart"/>
+      <w:r>
+        <w:rPr>
+          <w:lang w:val="en-US"/>
+        </w:rPr>
+        <w:t>n’arrivais</w:t>
+      </w:r>
+      <w:proofErr w:type="spellEnd"/>
+      <w:r>
+        <w:rPr>
+          <w:lang w:val="en-US"/>
+        </w:rPr>
+        <w:t xml:space="preserve"> pas</w:t>
+      </w:r>
+    </w:p>
+    <w:p>
+      <w:pPr>
+        <w:rPr>
+          <w:lang w:val="en-US"/>
+        </w:rPr>
+      </w:pPr>
+      <w:r>
+        <w:rPr>
+          <w:noProof/>
+        </w:rPr>
+        <w:drawing>
+          <wp:inline distT="0" distB="0" distL="0" distR="0" wp14:anchorId="56896ACE" wp14:editId="669E0FB9">
+            <wp:extent cx="5756712" cy="1905000"/>
+            <wp:effectExtent l="0" t="0" r="0" b="0"/>
+            <wp:docPr id="1" name="Picture 1"/>
+            <wp:cNvGraphicFramePr>
+              <a:graphicFrameLocks xmlns:a="http://schemas.openxmlformats.org/drawingml/2006/main" noChangeAspect="1"/>
+            </wp:cNvGraphicFramePr>
+            <a:graphic xmlns:a="http://schemas.openxmlformats.org/drawingml/2006/main">
+              <a:graphicData uri="http://schemas.openxmlformats.org/drawingml/2006/picture">
+                <pic:pic xmlns:pic="http://schemas.openxmlformats.org/drawingml/2006/picture">
+                  <pic:nvPicPr>
+                    <pic:cNvPr id="1" name=""/>
+                    <pic:cNvPicPr/>
+                  </pic:nvPicPr>
+                  <pic:blipFill>
+                    <a:blip r:embed="rId5"/>
+                    <a:stretch>
+                      <a:fillRect/>
+                    </a:stretch>
+                  </pic:blipFill>
+                  <pic:spPr>
+                    <a:xfrm>
+                      <a:off x="0" y="0"/>
+                      <a:ext cx="5789796" cy="1915948"/>
+                    </a:xfrm>
+                    <a:prstGeom prst="rect">
+                      <a:avLst/>
+                    </a:prstGeom>
+                  </pic:spPr>
+                </pic:pic>
+              </a:graphicData>
+            </a:graphic>
+          </wp:inline>
+        </w:drawing>
+      </w:r>
+    </w:p>
+    <w:p>
+      <w:pPr>
+        <w:pStyle w:val="ListParagraph"/>
+        <w:rPr>
+          <w:lang w:val="en-US"/>
+        </w:rPr>
+      </w:pPr>
+    </w:p>
+    <w:p>
+      <w:pPr>
+        <w:pStyle w:val="ListParagraph"/>
+        <w:rPr>
+          <w:lang w:val="en-US"/>
+        </w:rPr>
+      </w:pPr>
+    </w:p>
+    <w:p>
+      <w:pPr>
+        <w:pStyle w:val="ListParagraph"/>
+        <w:rPr>
+          <w:lang w:val="en-US"/>
+        </w:rPr>
+      </w:pPr>
     </w:p>
     <w:p>
       <w:pPr>
@@ -104,11 +386,229 @@
           <w:lang w:val="en-US"/>
         </w:rPr>
       </w:pPr>
-      <w:r>
-        <w:rPr>
-          <w:lang w:val="en-US"/>
-        </w:rPr>
-        <w:t>DB</w:t>
+      <w:proofErr w:type="spellStart"/>
+      <w:r>
+        <w:rPr>
+          <w:lang w:val="en-US"/>
+        </w:rPr>
+        <w:t>J’utilisait</w:t>
+      </w:r>
+      <w:proofErr w:type="spellEnd"/>
+      <w:r>
+        <w:rPr>
+          <w:b/>
+          <w:bCs/>
+          <w:lang w:val="en-US"/>
+        </w:rPr>
+        <w:t xml:space="preserve"> </w:t>
+      </w:r>
+      <w:proofErr w:type="spellStart"/>
+      <w:r>
+        <w:rPr>
+          <w:b/>
+          <w:bCs/>
+          <w:lang w:val="en-US"/>
+        </w:rPr>
+        <w:t>firefox</w:t>
+      </w:r>
+      <w:proofErr w:type="spellEnd"/>
+      <w:r>
+        <w:rPr>
+          <w:lang w:val="en-US"/>
+        </w:rPr>
+        <w:t xml:space="preserve">, je ne </w:t>
+      </w:r>
+      <w:proofErr w:type="spellStart"/>
+      <w:r>
+        <w:rPr>
+          <w:lang w:val="en-US"/>
+        </w:rPr>
+        <w:t>sais</w:t>
+      </w:r>
+      <w:proofErr w:type="spellEnd"/>
+      <w:r>
+        <w:rPr>
+          <w:lang w:val="en-US"/>
+        </w:rPr>
+        <w:t xml:space="preserve"> pas </w:t>
+      </w:r>
+      <w:proofErr w:type="spellStart"/>
+      <w:r>
+        <w:rPr>
+          <w:lang w:val="en-US"/>
+        </w:rPr>
+        <w:t>si</w:t>
+      </w:r>
+      <w:proofErr w:type="spellEnd"/>
+      <w:r>
+        <w:rPr>
+          <w:lang w:val="en-US"/>
+        </w:rPr>
+        <w:t xml:space="preserve"> tout </w:t>
+      </w:r>
+      <w:proofErr w:type="spellStart"/>
+      <w:r>
+        <w:rPr>
+          <w:lang w:val="en-US"/>
+        </w:rPr>
+        <w:t>fonctionne</w:t>
+      </w:r>
+      <w:proofErr w:type="spellEnd"/>
+      <w:r>
+        <w:rPr>
+          <w:lang w:val="en-US"/>
+        </w:rPr>
+        <w:t xml:space="preserve"> sur chrome</w:t>
+      </w:r>
+    </w:p>
+    <w:p>
+      <w:pPr>
+        <w:pStyle w:val="ListParagraph"/>
+        <w:rPr>
+          <w:lang w:val="en-US"/>
+        </w:rPr>
+      </w:pPr>
+    </w:p>
+    <w:p>
+      <w:pPr>
+        <w:pStyle w:val="ListParagraph"/>
+        <w:numPr>
+          <w:ilvl w:val="0"/>
+          <w:numId w:val="1"/>
+        </w:numPr>
+        <w:rPr>
+          <w:lang w:val="en-US"/>
+        </w:rPr>
+      </w:pPr>
+      <w:r>
+        <w:rPr>
+          <w:lang w:val="en-US"/>
+        </w:rPr>
+        <w:t xml:space="preserve">Tester </w:t>
+      </w:r>
+    </w:p>
+    <w:p>
+      <w:pPr>
+        <w:pStyle w:val="ListParagraph"/>
+        <w:rPr>
+          <w:lang w:val="en-US"/>
+        </w:rPr>
+      </w:pPr>
+      <w:proofErr w:type="spellStart"/>
+      <w:r>
+        <w:rPr>
+          <w:lang w:val="en-US"/>
+        </w:rPr>
+        <w:t>Url</w:t>
+      </w:r>
+      <w:proofErr w:type="spellEnd"/>
+      <w:r>
+        <w:rPr>
+          <w:lang w:val="en-US"/>
+        </w:rPr>
+        <w:t xml:space="preserve"> : /admin/</w:t>
+      </w:r>
+      <w:proofErr w:type="spellStart"/>
+      <w:r>
+        <w:rPr>
+          <w:lang w:val="en-US"/>
+        </w:rPr>
+        <w:t>add_product</w:t>
+      </w:r>
+      <w:proofErr w:type="spellEnd"/>
+      <w:r>
+        <w:rPr>
+          <w:lang w:val="en-US"/>
+        </w:rPr>
+        <w:t xml:space="preserve"> pour </w:t>
+      </w:r>
+      <w:proofErr w:type="spellStart"/>
+      <w:r>
+        <w:rPr>
+          <w:lang w:val="en-US"/>
+        </w:rPr>
+        <w:t>ajouter</w:t>
+      </w:r>
+      <w:proofErr w:type="spellEnd"/>
+      <w:r>
+        <w:rPr>
+          <w:lang w:val="en-US"/>
+        </w:rPr>
+        <w:t xml:space="preserve"> </w:t>
+      </w:r>
+      <w:proofErr w:type="spellStart"/>
+      <w:r>
+        <w:rPr>
+          <w:lang w:val="en-US"/>
+        </w:rPr>
+        <w:t>produit</w:t>
+      </w:r>
+      <w:proofErr w:type="spellEnd"/>
+    </w:p>
+    <w:p>
+      <w:pPr>
+        <w:pStyle w:val="ListParagraph"/>
+        <w:rPr>
+          <w:lang w:val="en-US"/>
+        </w:rPr>
+      </w:pPr>
+      <w:proofErr w:type="spellStart"/>
+      <w:r>
+        <w:rPr>
+          <w:lang w:val="en-US"/>
+        </w:rPr>
+        <w:t>Sinon</w:t>
+      </w:r>
+      <w:proofErr w:type="spellEnd"/>
+      <w:r>
+        <w:rPr>
+          <w:lang w:val="en-US"/>
+        </w:rPr>
+        <w:t xml:space="preserve"> </w:t>
+      </w:r>
+      <w:proofErr w:type="spellStart"/>
+      <w:r>
+        <w:rPr>
+          <w:lang w:val="en-US"/>
+        </w:rPr>
+        <w:t>j’ai</w:t>
+      </w:r>
+      <w:proofErr w:type="spellEnd"/>
+      <w:r>
+        <w:rPr>
+          <w:lang w:val="en-US"/>
+        </w:rPr>
+        <w:t xml:space="preserve"> laisse que les element qui </w:t>
+      </w:r>
+      <w:proofErr w:type="spellStart"/>
+      <w:r>
+        <w:rPr>
+          <w:lang w:val="en-US"/>
+        </w:rPr>
+        <w:t>marche</w:t>
+      </w:r>
+      <w:proofErr w:type="spellEnd"/>
+    </w:p>
+    <w:p>
+      <w:pPr>
+        <w:pStyle w:val="ListParagraph"/>
+        <w:rPr>
+          <w:lang w:val="en-US"/>
+        </w:rPr>
+      </w:pPr>
+    </w:p>
+    <w:p>
+      <w:pPr>
+        <w:pStyle w:val="ListParagraph"/>
+        <w:rPr>
+          <w:lang w:val="en-US"/>
+        </w:rPr>
+      </w:pPr>
+      <w:r>
+        <w:rPr>
+          <w:lang w:val="en-US"/>
+        </w:rPr>
+        <w:t xml:space="preserve">Shop </w:t>
       </w:r>
     </w:p>
     <w:p>
@@ -122,32 +622,12 @@
           <w:lang w:val="en-US"/>
         </w:rPr>
       </w:pPr>
-      <w:r>
-        <w:rPr>
-          <w:lang w:val="en-US"/>
-        </w:rPr>
-        <w:t xml:space="preserve">User </w:t>
-      </w:r>
-      <w:proofErr w:type="spellStart"/>
-      <w:r>
-        <w:rPr>
-          <w:lang w:val="en-US"/>
-        </w:rPr>
-        <w:t>est</w:t>
-      </w:r>
-      <w:proofErr w:type="spellEnd"/>
-      <w:r>
-        <w:rPr>
-          <w:lang w:val="en-US"/>
-        </w:rPr>
-        <w:t xml:space="preserve"> fait de fixture, le </w:t>
-      </w:r>
-      <w:proofErr w:type="spellStart"/>
-      <w:r>
-        <w:rPr>
-          <w:lang w:val="en-US"/>
-        </w:rPr>
-        <w:t>reste</w:t>
+      <w:proofErr w:type="spellStart"/>
+      <w:r>
+        <w:rPr>
+          <w:lang w:val="en-US"/>
+        </w:rPr>
+        <w:t>utiliser</w:t>
       </w:r>
       <w:proofErr w:type="spellEnd"/>
       <w:r>
@@ -161,27 +641,441 @@
         <w:rPr>
           <w:lang w:val="en-US"/>
         </w:rPr>
-        <w:t>manuellement</w:t>
-      </w:r>
-      <w:proofErr w:type="spellEnd"/>
-      <w:r>
-        <w:rPr>
-          <w:lang w:val="en-US"/>
-        </w:rPr>
-        <w:t xml:space="preserve"> (</w:t>
-      </w:r>
-      <w:r>
-        <w:rPr>
-          <w:lang w:val="en-US"/>
-        </w:rPr>
-        <w:t xml:space="preserve">BD dans </w:t>
-      </w:r>
-      <w:r>
-        <w:rPr>
-          <w:lang w:val="en-US"/>
-        </w:rPr>
-        <w:t xml:space="preserve"> documentation)</w:t>
-      </w:r>
+        <w:t>filtres</w:t>
+      </w:r>
+      <w:proofErr w:type="spellEnd"/>
+    </w:p>
+    <w:p>
+      <w:pPr>
+        <w:pStyle w:val="ListParagraph"/>
+        <w:ind w:firstLine="720"/>
+        <w:rPr>
+          <w:lang w:val="en-US"/>
+        </w:rPr>
+      </w:pPr>
+      <w:r>
+        <w:rPr>
+          <w:lang w:val="en-US"/>
+        </w:rPr>
+        <w:t xml:space="preserve">Je me </w:t>
+      </w:r>
+      <w:proofErr w:type="spellStart"/>
+      <w:r>
+        <w:rPr>
+          <w:lang w:val="en-US"/>
+        </w:rPr>
+        <w:t>suis</w:t>
+      </w:r>
+      <w:proofErr w:type="spellEnd"/>
+      <w:r>
+        <w:rPr>
+          <w:lang w:val="en-US"/>
+        </w:rPr>
+        <w:t xml:space="preserve"> </w:t>
+      </w:r>
+      <w:proofErr w:type="spellStart"/>
+      <w:r>
+        <w:rPr>
+          <w:lang w:val="en-US"/>
+        </w:rPr>
+        <w:t>rendu</w:t>
+      </w:r>
+      <w:proofErr w:type="spellEnd"/>
+      <w:r>
+        <w:rPr>
+          <w:lang w:val="en-US"/>
+        </w:rPr>
+        <w:t xml:space="preserve"> </w:t>
+      </w:r>
+      <w:proofErr w:type="spellStart"/>
+      <w:r>
+        <w:rPr>
+          <w:lang w:val="en-US"/>
+        </w:rPr>
+        <w:t>compte</w:t>
+      </w:r>
+      <w:proofErr w:type="spellEnd"/>
+      <w:r>
+        <w:rPr>
+          <w:lang w:val="en-US"/>
+        </w:rPr>
+        <w:t xml:space="preserve"> que </w:t>
+      </w:r>
+      <w:proofErr w:type="spellStart"/>
+      <w:r>
+        <w:rPr>
+          <w:lang w:val="en-US"/>
+        </w:rPr>
+        <w:t>il</w:t>
+      </w:r>
+      <w:proofErr w:type="spellEnd"/>
+      <w:r>
+        <w:rPr>
+          <w:lang w:val="en-US"/>
+        </w:rPr>
+        <w:t xml:space="preserve"> y a </w:t>
+      </w:r>
+      <w:proofErr w:type="spellStart"/>
+      <w:r>
+        <w:rPr>
+          <w:lang w:val="en-US"/>
+        </w:rPr>
+        <w:t>bcp</w:t>
+      </w:r>
+      <w:proofErr w:type="spellEnd"/>
+      <w:r>
+        <w:rPr>
+          <w:lang w:val="en-US"/>
+        </w:rPr>
+        <w:t xml:space="preserve"> des small et middle</w:t>
+      </w:r>
+    </w:p>
+    <w:p>
+      <w:pPr>
+        <w:pStyle w:val="ListParagraph"/>
+        <w:ind w:firstLine="720"/>
+        <w:rPr>
+          <w:lang w:val="en-US"/>
+        </w:rPr>
+      </w:pPr>
+      <w:r>
+        <w:rPr>
+          <w:lang w:val="en-US"/>
+        </w:rPr>
+        <w:t xml:space="preserve">Coche les deux pour </w:t>
+      </w:r>
+      <w:proofErr w:type="spellStart"/>
+      <w:r>
+        <w:rPr>
+          <w:lang w:val="en-US"/>
+        </w:rPr>
+        <w:t>avoir</w:t>
+      </w:r>
+      <w:proofErr w:type="spellEnd"/>
+      <w:r>
+        <w:rPr>
+          <w:lang w:val="en-US"/>
+        </w:rPr>
+        <w:t xml:space="preserve"> plus de </w:t>
+      </w:r>
+      <w:proofErr w:type="spellStart"/>
+      <w:r>
+        <w:rPr>
+          <w:lang w:val="en-US"/>
+        </w:rPr>
+        <w:t>resultat</w:t>
+      </w:r>
+      <w:proofErr w:type="spellEnd"/>
+    </w:p>
+    <w:p>
+      <w:pPr>
+        <w:pStyle w:val="ListParagraph"/>
+        <w:numPr>
+          <w:ilvl w:val="0"/>
+          <w:numId w:val="2"/>
+        </w:numPr>
+        <w:rPr>
+          <w:lang w:val="en-US"/>
+        </w:rPr>
+      </w:pPr>
+      <w:r>
+        <w:rPr>
+          <w:lang w:val="en-US"/>
+        </w:rPr>
+        <w:t xml:space="preserve">pas de button remove filters </w:t>
+      </w:r>
+      <w:r>
+        <w:rPr>
+          <w:lang w:val="en-US"/>
+        </w:rPr>
+        <w:t xml:space="preserve">– </w:t>
+      </w:r>
+      <w:proofErr w:type="spellStart"/>
+      <w:r>
+        <w:rPr>
+          <w:lang w:val="en-US"/>
+        </w:rPr>
+        <w:t>il</w:t>
+      </w:r>
+      <w:proofErr w:type="spellEnd"/>
+      <w:r>
+        <w:rPr>
+          <w:lang w:val="en-US"/>
+        </w:rPr>
+        <w:t xml:space="preserve"> faut </w:t>
+      </w:r>
+      <w:proofErr w:type="spellStart"/>
+      <w:r>
+        <w:rPr>
+          <w:lang w:val="en-US"/>
+        </w:rPr>
+        <w:t>decliquer</w:t>
+      </w:r>
+      <w:proofErr w:type="spellEnd"/>
+      <w:r>
+        <w:rPr>
+          <w:lang w:val="en-US"/>
+        </w:rPr>
+        <w:t xml:space="preserve"> </w:t>
+      </w:r>
+      <w:proofErr w:type="spellStart"/>
+      <w:r>
+        <w:rPr>
+          <w:lang w:val="en-US"/>
+        </w:rPr>
+        <w:t>ou</w:t>
+      </w:r>
+      <w:proofErr w:type="spellEnd"/>
+      <w:r>
+        <w:rPr>
+          <w:lang w:val="en-US"/>
+        </w:rPr>
+        <w:t xml:space="preserve"> refresh</w:t>
+      </w:r>
+    </w:p>
+    <w:p>
+      <w:pPr>
+        <w:pStyle w:val="ListParagraph"/>
+        <w:ind w:firstLine="720"/>
+        <w:rPr>
+          <w:lang w:val="en-US"/>
+        </w:rPr>
+      </w:pPr>
+    </w:p>
+    <w:p>
+      <w:pPr>
+        <w:pStyle w:val="ListParagraph"/>
+        <w:ind w:firstLine="720"/>
+        <w:rPr>
+          <w:lang w:val="en-US"/>
+        </w:rPr>
+      </w:pPr>
+    </w:p>
+    <w:p>
+      <w:pPr>
+        <w:pStyle w:val="ListParagraph"/>
+        <w:ind w:firstLine="720"/>
+        <w:rPr>
+          <w:lang w:val="en-US"/>
+        </w:rPr>
+      </w:pPr>
+    </w:p>
+    <w:p>
+      <w:pPr>
+        <w:pStyle w:val="ListParagraph"/>
+        <w:rPr>
+          <w:lang w:val="en-US"/>
+        </w:rPr>
+      </w:pPr>
+      <w:proofErr w:type="spellStart"/>
+      <w:r>
+        <w:rPr>
+          <w:lang w:val="en-US"/>
+        </w:rPr>
+        <w:t>p.ex</w:t>
+      </w:r>
+      <w:proofErr w:type="spellEnd"/>
+      <w:r>
+        <w:rPr>
+          <w:lang w:val="en-US"/>
+        </w:rPr>
+        <w:t xml:space="preserve"> panier</w:t>
+      </w:r>
+      <w:r>
+        <w:rPr>
+          <w:lang w:val="en-US"/>
+        </w:rPr>
+        <w:tab/>
+        <w:t xml:space="preserve"> </w:t>
+      </w:r>
+    </w:p>
+    <w:p>
+      <w:pPr>
+        <w:spacing w:after="0" w:line="360" w:lineRule="auto"/>
+        <w:ind w:firstLine="720"/>
+        <w:rPr>
+          <w:lang w:val="en-US"/>
+        </w:rPr>
+      </w:pPr>
+      <w:r>
+        <w:rPr>
+          <w:lang w:val="en-US"/>
+        </w:rPr>
+        <w:t>-</w:t>
+      </w:r>
+      <w:r>
+        <w:rPr>
+          <w:lang w:val="en-US"/>
+        </w:rPr>
+        <w:tab/>
+      </w:r>
+      <w:proofErr w:type="spellStart"/>
+      <w:r>
+        <w:rPr>
+          <w:lang w:val="en-US"/>
+        </w:rPr>
+        <w:t>ajouter</w:t>
+      </w:r>
+      <w:proofErr w:type="spellEnd"/>
+    </w:p>
+    <w:p>
+      <w:pPr>
+        <w:spacing w:after="0" w:line="360" w:lineRule="auto"/>
+        <w:ind w:firstLine="720"/>
+        <w:rPr>
+          <w:lang w:val="en-US"/>
+        </w:rPr>
+      </w:pPr>
+      <w:r>
+        <w:rPr>
+          <w:lang w:val="en-US"/>
+        </w:rPr>
+        <w:t>-</w:t>
+      </w:r>
+      <w:r>
+        <w:rPr>
+          <w:lang w:val="en-US"/>
+        </w:rPr>
+        <w:tab/>
+      </w:r>
+      <w:r>
+        <w:rPr>
+          <w:lang w:val="en-US"/>
+        </w:rPr>
+        <w:t xml:space="preserve">changer les </w:t>
+      </w:r>
+      <w:proofErr w:type="spellStart"/>
+      <w:r>
+        <w:rPr>
+          <w:lang w:val="en-US"/>
+        </w:rPr>
+        <w:t>quantites</w:t>
+      </w:r>
+      <w:proofErr w:type="spellEnd"/>
+      <w:r>
+        <w:rPr>
+          <w:lang w:val="en-US"/>
+        </w:rPr>
+        <w:t xml:space="preserve"> </w:t>
+      </w:r>
+    </w:p>
+    <w:p>
+      <w:pPr>
+        <w:spacing w:after="0" w:line="360" w:lineRule="auto"/>
+        <w:ind w:firstLine="720"/>
+        <w:rPr>
+          <w:lang w:val="en-US"/>
+        </w:rPr>
+      </w:pPr>
+      <w:r>
+        <w:rPr>
+          <w:lang w:val="en-US"/>
+        </w:rPr>
+        <w:t>-</w:t>
+      </w:r>
+      <w:r>
+        <w:rPr>
+          <w:lang w:val="en-US"/>
+        </w:rPr>
+        <w:tab/>
+      </w:r>
+      <w:r>
+        <w:rPr>
+          <w:lang w:val="en-US"/>
+        </w:rPr>
+        <w:t>mis a jour session et json</w:t>
+      </w:r>
+    </w:p>
+    <w:p>
+      <w:pPr>
+        <w:spacing w:after="0" w:line="360" w:lineRule="auto"/>
+        <w:ind w:firstLine="720"/>
+        <w:rPr>
+          <w:lang w:val="en-US"/>
+        </w:rPr>
+      </w:pPr>
+      <w:r>
+        <w:rPr>
+          <w:lang w:val="en-US"/>
+        </w:rPr>
+        <w:t xml:space="preserve">- </w:t>
+      </w:r>
+      <w:r>
+        <w:rPr>
+          <w:lang w:val="en-US"/>
+        </w:rPr>
+        <w:tab/>
+      </w:r>
+      <w:r>
+        <w:rPr>
+          <w:lang w:val="en-US"/>
+        </w:rPr>
+        <w:t xml:space="preserve">remove </w:t>
+      </w:r>
+      <w:r>
+        <w:rPr>
+          <w:lang w:val="en-US"/>
+        </w:rPr>
+        <w:t>des element de la session -delete</w:t>
+      </w:r>
+    </w:p>
+    <w:p>
+      <w:pPr>
+        <w:spacing w:after="0" w:line="360" w:lineRule="auto"/>
+        <w:ind w:firstLine="720"/>
+        <w:rPr>
+          <w:lang w:val="en-US"/>
+        </w:rPr>
+      </w:pPr>
+      <w:r>
+        <w:rPr>
+          <w:lang w:val="en-US"/>
+        </w:rPr>
+        <w:t xml:space="preserve">- </w:t>
+      </w:r>
+      <w:r>
+        <w:rPr>
+          <w:lang w:val="en-US"/>
+        </w:rPr>
+        <w:tab/>
+      </w:r>
+      <w:proofErr w:type="spellStart"/>
+      <w:r>
+        <w:rPr>
+          <w:lang w:val="en-US"/>
+        </w:rPr>
+        <w:t>inserer</w:t>
+      </w:r>
+      <w:proofErr w:type="spellEnd"/>
+      <w:r>
+        <w:rPr>
+          <w:lang w:val="en-US"/>
+        </w:rPr>
+        <w:tab/>
+        <w:t>dans la BD</w:t>
+      </w:r>
+      <w:r>
+        <w:rPr>
+          <w:lang w:val="en-US"/>
+        </w:rPr>
+        <w:t xml:space="preserve"> – sans payment, sans client</w:t>
+      </w:r>
+    </w:p>
+    <w:p>
+      <w:pPr>
+        <w:ind w:firstLine="720"/>
+        <w:rPr>
+          <w:lang w:val="en-US"/>
+        </w:rPr>
+      </w:pPr>
+    </w:p>
+    <w:p>
+      <w:pPr>
+        <w:ind w:firstLine="720"/>
+        <w:rPr>
+          <w:lang w:val="en-US"/>
+        </w:rPr>
+      </w:pPr>
     </w:p>
     <w:p>
       <w:pPr>
@@ -198,50 +1092,34 @@
         <w:rPr>
           <w:lang w:val="en-US"/>
         </w:rPr>
-        <w:t xml:space="preserve">Tester </w:t>
-      </w:r>
-    </w:p>
-    <w:p>
-      <w:pPr>
-        <w:pStyle w:val="ListParagraph"/>
-        <w:rPr>
-          <w:lang w:val="en-US"/>
-        </w:rPr>
-      </w:pPr>
-      <w:proofErr w:type="spellStart"/>
-      <w:r>
-        <w:rPr>
-          <w:lang w:val="en-US"/>
-        </w:rPr>
-        <w:t>Url</w:t>
-      </w:r>
-      <w:proofErr w:type="spellEnd"/>
-      <w:r>
-        <w:rPr>
-          <w:lang w:val="en-US"/>
-        </w:rPr>
-        <w:t xml:space="preserve"> : /admin/</w:t>
-      </w:r>
-      <w:proofErr w:type="spellStart"/>
-      <w:r>
-        <w:rPr>
-          <w:lang w:val="en-US"/>
-        </w:rPr>
-        <w:t>add_product</w:t>
-      </w:r>
-      <w:proofErr w:type="spellEnd"/>
-      <w:r>
-        <w:rPr>
-          <w:lang w:val="en-US"/>
-        </w:rPr>
-        <w:t xml:space="preserve"> pour </w:t>
-      </w:r>
-      <w:proofErr w:type="spellStart"/>
-      <w:r>
-        <w:rPr>
-          <w:lang w:val="en-US"/>
-        </w:rPr>
-        <w:t>ajouter</w:t>
+        <w:t xml:space="preserve">Se </w:t>
+      </w:r>
+      <w:proofErr w:type="spellStart"/>
+      <w:r>
+        <w:rPr>
+          <w:lang w:val="en-US"/>
+        </w:rPr>
+        <w:t>loger</w:t>
+      </w:r>
+      <w:proofErr w:type="spellEnd"/>
+      <w:r>
+        <w:rPr>
+          <w:lang w:val="en-US"/>
+        </w:rPr>
+        <w:t xml:space="preserve"> – </w:t>
+      </w:r>
+      <w:r>
+        <w:rPr>
+          <w:lang w:val="en-US"/>
+        </w:rPr>
+        <w:t xml:space="preserve">ca </w:t>
+      </w:r>
+      <w:proofErr w:type="spellStart"/>
+      <w:r>
+        <w:rPr>
+          <w:lang w:val="en-US"/>
+        </w:rPr>
+        <w:t>funtione</w:t>
       </w:r>
       <w:proofErr w:type="spellEnd"/>
       <w:r>
@@ -255,23 +1133,7 @@
         <w:rPr>
           <w:lang w:val="en-US"/>
         </w:rPr>
-        <w:t>produit</w:t>
-      </w:r>
-      <w:proofErr w:type="spellEnd"/>
-    </w:p>
-    <w:p>
-      <w:pPr>
-        <w:pStyle w:val="ListParagraph"/>
-        <w:rPr>
-          <w:lang w:val="en-US"/>
-        </w:rPr>
-      </w:pPr>
-      <w:proofErr w:type="spellStart"/>
-      <w:r>
-        <w:rPr>
-          <w:lang w:val="en-US"/>
-        </w:rPr>
-        <w:t>Sinon</w:t>
+        <w:t>mais</w:t>
       </w:r>
       <w:proofErr w:type="spellEnd"/>
       <w:r>
@@ -285,45 +1147,23 @@
         <w:rPr>
           <w:lang w:val="en-US"/>
         </w:rPr>
-        <w:t>j’ai</w:t>
-      </w:r>
-      <w:proofErr w:type="spellEnd"/>
-      <w:r>
-        <w:rPr>
-          <w:lang w:val="en-US"/>
-        </w:rPr>
-        <w:t xml:space="preserve"> laisse que les element qui </w:t>
-      </w:r>
-      <w:proofErr w:type="spellStart"/>
-      <w:r>
-        <w:rPr>
-          <w:lang w:val="en-US"/>
-        </w:rPr>
-        <w:t>marche</w:t>
-      </w:r>
-      <w:proofErr w:type="spellEnd"/>
-    </w:p>
-    <w:p>
-      <w:pPr>
-        <w:pStyle w:val="ListParagraph"/>
-        <w:rPr>
-          <w:lang w:val="en-US"/>
-        </w:rPr>
-      </w:pPr>
-    </w:p>
-    <w:p>
-      <w:pPr>
-        <w:pStyle w:val="ListParagraph"/>
-        <w:rPr>
-          <w:lang w:val="en-US"/>
-        </w:rPr>
-      </w:pPr>
-      <w:r>
-        <w:rPr>
-          <w:lang w:val="en-US"/>
-        </w:rPr>
-        <w:t xml:space="preserve">Shop </w:t>
-      </w:r>
+        <w:t>rien</w:t>
+      </w:r>
+      <w:proofErr w:type="spellEnd"/>
+      <w:r>
+        <w:rPr>
+          <w:lang w:val="en-US"/>
+        </w:rPr>
+        <w:t xml:space="preserve"> depend de </w:t>
+      </w:r>
+      <w:proofErr w:type="spellStart"/>
+      <w:r>
+        <w:rPr>
+          <w:lang w:val="en-US"/>
+        </w:rPr>
+        <w:t>cela</w:t>
+      </w:r>
+      <w:proofErr w:type="spellEnd"/>
     </w:p>
     <w:p>
       <w:pPr>
@@ -336,562 +1176,13 @@
           <w:lang w:val="en-US"/>
         </w:rPr>
       </w:pPr>
-      <w:proofErr w:type="spellStart"/>
-      <w:r>
-        <w:rPr>
-          <w:lang w:val="en-US"/>
-        </w:rPr>
-        <w:t>utiliser</w:t>
-      </w:r>
-      <w:proofErr w:type="spellEnd"/>
-      <w:r>
-        <w:rPr>
-          <w:lang w:val="en-US"/>
-        </w:rPr>
-        <w:t xml:space="preserve"> </w:t>
-      </w:r>
-      <w:proofErr w:type="spellStart"/>
-      <w:r>
-        <w:rPr>
-          <w:lang w:val="en-US"/>
-        </w:rPr>
-        <w:t>filtres</w:t>
-      </w:r>
-      <w:proofErr w:type="spellEnd"/>
-    </w:p>
-    <w:p>
-      <w:pPr>
-        <w:pStyle w:val="ListParagraph"/>
-        <w:ind w:firstLine="720"/>
-        <w:rPr>
-          <w:lang w:val="en-US"/>
-        </w:rPr>
-      </w:pPr>
-      <w:r>
-        <w:rPr>
-          <w:lang w:val="en-US"/>
-        </w:rPr>
-        <w:t xml:space="preserve">Je me </w:t>
-      </w:r>
-      <w:proofErr w:type="spellStart"/>
-      <w:r>
-        <w:rPr>
-          <w:lang w:val="en-US"/>
-        </w:rPr>
-        <w:t>suis</w:t>
-      </w:r>
-      <w:proofErr w:type="spellEnd"/>
-      <w:r>
-        <w:rPr>
-          <w:lang w:val="en-US"/>
-        </w:rPr>
-        <w:t xml:space="preserve"> </w:t>
-      </w:r>
-      <w:proofErr w:type="spellStart"/>
-      <w:r>
-        <w:rPr>
-          <w:lang w:val="en-US"/>
-        </w:rPr>
-        <w:t>rendu</w:t>
-      </w:r>
-      <w:proofErr w:type="spellEnd"/>
-      <w:r>
-        <w:rPr>
-          <w:lang w:val="en-US"/>
-        </w:rPr>
-        <w:t xml:space="preserve"> </w:t>
-      </w:r>
-      <w:proofErr w:type="spellStart"/>
-      <w:r>
-        <w:rPr>
-          <w:lang w:val="en-US"/>
-        </w:rPr>
-        <w:t>compte</w:t>
-      </w:r>
-      <w:proofErr w:type="spellEnd"/>
-      <w:r>
-        <w:rPr>
-          <w:lang w:val="en-US"/>
-        </w:rPr>
-        <w:t xml:space="preserve"> que </w:t>
-      </w:r>
-      <w:proofErr w:type="spellStart"/>
-      <w:r>
-        <w:rPr>
-          <w:lang w:val="en-US"/>
-        </w:rPr>
-        <w:t>il</w:t>
-      </w:r>
-      <w:proofErr w:type="spellEnd"/>
-      <w:r>
-        <w:rPr>
-          <w:lang w:val="en-US"/>
-        </w:rPr>
-        <w:t xml:space="preserve"> y a </w:t>
-      </w:r>
-      <w:proofErr w:type="spellStart"/>
-      <w:r>
-        <w:rPr>
-          <w:lang w:val="en-US"/>
-        </w:rPr>
-        <w:t>bcp</w:t>
-      </w:r>
-      <w:proofErr w:type="spellEnd"/>
-      <w:r>
-        <w:rPr>
-          <w:lang w:val="en-US"/>
-        </w:rPr>
-        <w:t xml:space="preserve"> des small et middle</w:t>
-      </w:r>
-    </w:p>
-    <w:p>
-      <w:pPr>
-        <w:pStyle w:val="ListParagraph"/>
-        <w:ind w:firstLine="720"/>
-        <w:rPr>
-          <w:lang w:val="en-US"/>
-        </w:rPr>
-      </w:pPr>
-      <w:r>
-        <w:rPr>
-          <w:lang w:val="en-US"/>
-        </w:rPr>
-        <w:t xml:space="preserve">Coche les deux pour </w:t>
-      </w:r>
-      <w:proofErr w:type="spellStart"/>
-      <w:r>
-        <w:rPr>
-          <w:lang w:val="en-US"/>
-        </w:rPr>
-        <w:t>avoir</w:t>
-      </w:r>
-      <w:proofErr w:type="spellEnd"/>
-      <w:r>
-        <w:rPr>
-          <w:lang w:val="en-US"/>
-        </w:rPr>
-        <w:t xml:space="preserve"> plus de </w:t>
-      </w:r>
-      <w:proofErr w:type="spellStart"/>
-      <w:r>
-        <w:rPr>
-          <w:lang w:val="en-US"/>
-        </w:rPr>
-        <w:t>resultat</w:t>
-      </w:r>
-      <w:proofErr w:type="spellEnd"/>
-    </w:p>
-    <w:p>
-      <w:pPr>
-        <w:pStyle w:val="ListParagraph"/>
-        <w:numPr>
-          <w:ilvl w:val="0"/>
-          <w:numId w:val="2"/>
-        </w:numPr>
-        <w:rPr>
-          <w:lang w:val="en-US"/>
-        </w:rPr>
-      </w:pPr>
-      <w:r>
-        <w:rPr>
-          <w:lang w:val="en-US"/>
-        </w:rPr>
-        <w:t xml:space="preserve">pas de button remove filters </w:t>
-      </w:r>
-      <w:r>
-        <w:rPr>
-          <w:lang w:val="en-US"/>
-        </w:rPr>
-        <w:t xml:space="preserve">– </w:t>
-      </w:r>
-      <w:proofErr w:type="spellStart"/>
-      <w:r>
-        <w:rPr>
-          <w:lang w:val="en-US"/>
-        </w:rPr>
-        <w:t>il</w:t>
-      </w:r>
-      <w:proofErr w:type="spellEnd"/>
-      <w:r>
-        <w:rPr>
-          <w:lang w:val="en-US"/>
-        </w:rPr>
-        <w:t xml:space="preserve"> faut </w:t>
-      </w:r>
-      <w:proofErr w:type="spellStart"/>
-      <w:r>
-        <w:rPr>
-          <w:lang w:val="en-US"/>
-        </w:rPr>
-        <w:t>decliquer</w:t>
-      </w:r>
-      <w:proofErr w:type="spellEnd"/>
-      <w:r>
-        <w:rPr>
-          <w:lang w:val="en-US"/>
-        </w:rPr>
-        <w:t xml:space="preserve"> </w:t>
-      </w:r>
-      <w:proofErr w:type="spellStart"/>
-      <w:r>
-        <w:rPr>
-          <w:lang w:val="en-US"/>
-        </w:rPr>
-        <w:t>ou</w:t>
-      </w:r>
-      <w:proofErr w:type="spellEnd"/>
-      <w:r>
-        <w:rPr>
-          <w:lang w:val="en-US"/>
-        </w:rPr>
-        <w:t xml:space="preserve"> refresh</w:t>
-      </w:r>
-    </w:p>
-    <w:p>
-      <w:pPr>
-        <w:pStyle w:val="ListParagraph"/>
-        <w:ind w:firstLine="720"/>
-        <w:rPr>
-          <w:lang w:val="en-US"/>
-        </w:rPr>
-      </w:pPr>
-    </w:p>
-    <w:p>
-      <w:pPr>
-        <w:pStyle w:val="ListParagraph"/>
-        <w:ind w:firstLine="720"/>
-        <w:rPr>
-          <w:lang w:val="en-US"/>
-        </w:rPr>
-      </w:pPr>
-    </w:p>
-    <w:p>
-      <w:pPr>
-        <w:pStyle w:val="ListParagraph"/>
-        <w:ind w:firstLine="720"/>
-        <w:rPr>
-          <w:lang w:val="en-US"/>
-        </w:rPr>
-      </w:pPr>
-    </w:p>
-    <w:p>
-      <w:pPr>
-        <w:pStyle w:val="ListParagraph"/>
-        <w:rPr>
-          <w:lang w:val="en-US"/>
-        </w:rPr>
-      </w:pPr>
-      <w:proofErr w:type="spellStart"/>
-      <w:r>
-        <w:rPr>
-          <w:lang w:val="en-US"/>
-        </w:rPr>
-        <w:t>p.ex</w:t>
-      </w:r>
-      <w:proofErr w:type="spellEnd"/>
-      <w:r>
-        <w:rPr>
-          <w:lang w:val="en-US"/>
-        </w:rPr>
-        <w:t xml:space="preserve"> panier</w:t>
-      </w:r>
-      <w:r>
-        <w:rPr>
-          <w:lang w:val="en-US"/>
-        </w:rPr>
-        <w:tab/>
-        <w:t xml:space="preserve"> </w:t>
-      </w:r>
-    </w:p>
-    <w:p>
-      <w:pPr>
-        <w:ind w:firstLine="720"/>
-        <w:rPr>
-          <w:lang w:val="en-US"/>
-        </w:rPr>
-      </w:pPr>
-      <w:r>
-        <w:rPr>
-          <w:lang w:val="en-US"/>
-        </w:rPr>
-        <w:t>-</w:t>
-      </w:r>
-      <w:r>
-        <w:rPr>
-          <w:lang w:val="en-US"/>
-        </w:rPr>
-        <w:tab/>
-      </w:r>
-      <w:proofErr w:type="spellStart"/>
-      <w:r>
-        <w:rPr>
-          <w:lang w:val="en-US"/>
-        </w:rPr>
-        <w:t>ajouter</w:t>
-      </w:r>
-      <w:proofErr w:type="spellEnd"/>
-    </w:p>
-    <w:p>
-      <w:pPr>
-        <w:ind w:firstLine="720"/>
-        <w:rPr>
-          <w:lang w:val="en-US"/>
-        </w:rPr>
-      </w:pPr>
-      <w:r>
-        <w:rPr>
-          <w:lang w:val="en-US"/>
-        </w:rPr>
-        <w:t>-</w:t>
-      </w:r>
-      <w:r>
-        <w:rPr>
-          <w:lang w:val="en-US"/>
-        </w:rPr>
-        <w:tab/>
-      </w:r>
-      <w:r>
-        <w:rPr>
-          <w:lang w:val="en-US"/>
-        </w:rPr>
-        <w:t xml:space="preserve">changer les </w:t>
-      </w:r>
-      <w:proofErr w:type="spellStart"/>
-      <w:r>
-        <w:rPr>
-          <w:lang w:val="en-US"/>
-        </w:rPr>
-        <w:t>quantites</w:t>
-      </w:r>
-      <w:proofErr w:type="spellEnd"/>
-      <w:r>
-        <w:rPr>
-          <w:lang w:val="en-US"/>
-        </w:rPr>
-        <w:t xml:space="preserve"> </w:t>
-      </w:r>
-    </w:p>
-    <w:p>
-      <w:pPr>
-        <w:ind w:firstLine="720"/>
-        <w:rPr>
-          <w:lang w:val="en-US"/>
-        </w:rPr>
-      </w:pPr>
-      <w:r>
-        <w:rPr>
-          <w:lang w:val="en-US"/>
-        </w:rPr>
-        <w:t>-</w:t>
-      </w:r>
-      <w:r>
-        <w:rPr>
-          <w:lang w:val="en-US"/>
-        </w:rPr>
-        <w:tab/>
-      </w:r>
-      <w:r>
-        <w:rPr>
-          <w:lang w:val="en-US"/>
-        </w:rPr>
-        <w:t>mis a jour session et json</w:t>
-      </w:r>
-    </w:p>
-    <w:p>
-      <w:pPr>
-        <w:ind w:firstLine="720"/>
-        <w:rPr>
-          <w:lang w:val="en-US"/>
-        </w:rPr>
-      </w:pPr>
-      <w:r>
-        <w:rPr>
-          <w:lang w:val="en-US"/>
-        </w:rPr>
-        <w:t xml:space="preserve">- </w:t>
-      </w:r>
-      <w:r>
-        <w:rPr>
-          <w:lang w:val="en-US"/>
-        </w:rPr>
-        <w:tab/>
-      </w:r>
-      <w:r>
-        <w:rPr>
-          <w:lang w:val="en-US"/>
-        </w:rPr>
-        <w:t xml:space="preserve">remove </w:t>
-      </w:r>
-      <w:r>
-        <w:rPr>
-          <w:lang w:val="en-US"/>
-        </w:rPr>
-        <w:t>des element de la session -delete</w:t>
-      </w:r>
-    </w:p>
-    <w:p>
-      <w:pPr>
-        <w:ind w:firstLine="720"/>
-        <w:rPr>
-          <w:lang w:val="en-US"/>
-        </w:rPr>
-      </w:pPr>
-      <w:r>
-        <w:rPr>
-          <w:lang w:val="en-US"/>
-        </w:rPr>
-        <w:t xml:space="preserve">- </w:t>
-      </w:r>
-      <w:r>
-        <w:rPr>
-          <w:lang w:val="en-US"/>
-        </w:rPr>
-        <w:tab/>
-      </w:r>
-      <w:proofErr w:type="spellStart"/>
-      <w:r>
-        <w:rPr>
-          <w:lang w:val="en-US"/>
-        </w:rPr>
-        <w:t>inserer</w:t>
-      </w:r>
-      <w:proofErr w:type="spellEnd"/>
-      <w:r>
-        <w:rPr>
-          <w:lang w:val="en-US"/>
-        </w:rPr>
-        <w:tab/>
-        <w:t>dans la BD</w:t>
-      </w:r>
-      <w:r>
-        <w:rPr>
-          <w:lang w:val="en-US"/>
-        </w:rPr>
-        <w:t xml:space="preserve"> – sans payment, sans client</w:t>
-      </w:r>
-    </w:p>
-    <w:p>
-      <w:pPr>
-        <w:ind w:firstLine="720"/>
-        <w:rPr>
-          <w:lang w:val="en-US"/>
-        </w:rPr>
-      </w:pPr>
-    </w:p>
-    <w:p>
-      <w:pPr>
-        <w:ind w:firstLine="720"/>
-        <w:rPr>
-          <w:lang w:val="en-US"/>
-        </w:rPr>
-      </w:pPr>
-    </w:p>
-    <w:p>
-      <w:pPr>
-        <w:pStyle w:val="ListParagraph"/>
-        <w:numPr>
-          <w:ilvl w:val="0"/>
-          <w:numId w:val="1"/>
-        </w:numPr>
-        <w:rPr>
-          <w:lang w:val="en-US"/>
-        </w:rPr>
-      </w:pPr>
-      <w:r>
-        <w:rPr>
-          <w:lang w:val="en-US"/>
-        </w:rPr>
-        <w:t xml:space="preserve">Se </w:t>
-      </w:r>
-      <w:proofErr w:type="spellStart"/>
-      <w:r>
-        <w:rPr>
-          <w:lang w:val="en-US"/>
-        </w:rPr>
-        <w:t>loger</w:t>
-      </w:r>
-      <w:proofErr w:type="spellEnd"/>
-      <w:r>
-        <w:rPr>
-          <w:lang w:val="en-US"/>
-        </w:rPr>
-        <w:t xml:space="preserve"> – </w:t>
-      </w:r>
-      <w:r>
-        <w:rPr>
-          <w:lang w:val="en-US"/>
-        </w:rPr>
-        <w:t xml:space="preserve">ca </w:t>
-      </w:r>
-      <w:proofErr w:type="spellStart"/>
-      <w:r>
-        <w:rPr>
-          <w:lang w:val="en-US"/>
-        </w:rPr>
-        <w:t>funtione</w:t>
-      </w:r>
-      <w:proofErr w:type="spellEnd"/>
-      <w:r>
-        <w:rPr>
-          <w:lang w:val="en-US"/>
-        </w:rPr>
-        <w:t xml:space="preserve"> </w:t>
-      </w:r>
-      <w:proofErr w:type="spellStart"/>
-      <w:r>
-        <w:rPr>
-          <w:lang w:val="en-US"/>
-        </w:rPr>
-        <w:t>mais</w:t>
-      </w:r>
-      <w:proofErr w:type="spellEnd"/>
-      <w:r>
-        <w:rPr>
-          <w:lang w:val="en-US"/>
-        </w:rPr>
-        <w:t xml:space="preserve"> </w:t>
-      </w:r>
-      <w:proofErr w:type="spellStart"/>
-      <w:r>
-        <w:rPr>
-          <w:lang w:val="en-US"/>
-        </w:rPr>
-        <w:t>rien</w:t>
-      </w:r>
-      <w:proofErr w:type="spellEnd"/>
-      <w:r>
-        <w:rPr>
-          <w:lang w:val="en-US"/>
-        </w:rPr>
-        <w:t xml:space="preserve"> depend de </w:t>
-      </w:r>
-      <w:proofErr w:type="spellStart"/>
-      <w:r>
-        <w:rPr>
-          <w:lang w:val="en-US"/>
-        </w:rPr>
-        <w:t>cela</w:t>
-      </w:r>
-      <w:proofErr w:type="spellEnd"/>
-    </w:p>
-    <w:p>
-      <w:pPr>
-        <w:pStyle w:val="ListParagraph"/>
-        <w:numPr>
-          <w:ilvl w:val="0"/>
-          <w:numId w:val="2"/>
-        </w:numPr>
-        <w:rPr>
-          <w:lang w:val="en-US"/>
-        </w:rPr>
-      </w:pPr>
       <w:r>
         <w:rPr>
           <w:lang w:val="en-US"/>
         </w:rPr>
         <w:t xml:space="preserve">Login admin : </w:t>
       </w:r>
-      <w:hyperlink r:id="rId5" w:history="1">
+      <w:hyperlink r:id="rId6" w:history="1">
         <w:r>
           <w:rPr>
             <w:rStyle w:val="Hyperlink"/>
@@ -938,7 +1229,7 @@
         </w:rPr>
         <w:t xml:space="preserve">Login user : </w:t>
       </w:r>
-      <w:hyperlink r:id="rId6" w:history="1">
+      <w:hyperlink r:id="rId7" w:history="1">
         <w:r>
           <w:rPr>
             <w:rStyle w:val="Hyperlink"/>
@@ -970,7 +1261,7 @@
     </w:p>
     <w:sectPr>
       <w:pgSz w:w="11906" w:h="16838"/>
-      <w:pgMar w:top="1417" w:right="1417" w:bottom="1417" w:left="1417" w:header="720" w:footer="720" w:gutter="0"/>
+      <w:pgMar w:top="270" w:right="1417" w:bottom="450" w:left="1417" w:header="720" w:footer="720" w:gutter="0"/>
       <w:cols w:space="720"/>
       <w:docGrid w:linePitch="360"/>
     </w:sectPr>
@@ -1883,6 +2174,48 @@
       <w:contextualSpacing/>
     </w:pPr>
   </w:style>
+  <w:style w:type="paragraph" w:customStyle="1" w:styleId="ProgH">
+    <w:name w:val="ProgH"/>
+    <w:basedOn w:val="NoSpacing"/>
+    <w:qFormat/>
+    <w:rsid w:val="00705E4E"/>
+    <w:pPr>
+      <w:tabs>
+        <w:tab w:val="left" w:pos="916"/>
+        <w:tab w:val="left" w:pos="1832"/>
+        <w:tab w:val="left" w:pos="2748"/>
+        <w:tab w:val="left" w:pos="3664"/>
+        <w:tab w:val="left" w:pos="4580"/>
+        <w:tab w:val="left" w:pos="5496"/>
+        <w:tab w:val="left" w:pos="6412"/>
+        <w:tab w:val="left" w:pos="7328"/>
+        <w:tab w:val="left" w:pos="8244"/>
+        <w:tab w:val="left" w:pos="9160"/>
+        <w:tab w:val="left" w:pos="10076"/>
+        <w:tab w:val="left" w:pos="10992"/>
+        <w:tab w:val="left" w:pos="11908"/>
+        <w:tab w:val="left" w:pos="12824"/>
+        <w:tab w:val="left" w:pos="13740"/>
+        <w:tab w:val="left" w:pos="14656"/>
+      </w:tabs>
+    </w:pPr>
+    <w:rPr>
+      <w:rFonts w:ascii="Hack" w:eastAsia="Times New Roman" w:hAnsi="Hack" w:cs="Courier New"/>
+      <w:color w:val="244061" w:themeColor="accent1" w:themeShade="80"/>
+      <w:sz w:val="18"/>
+      <w:szCs w:val="20"/>
+      <w:lang w:val="fr-FR" w:eastAsia="fr-FR"/>
+    </w:rPr>
+  </w:style>
+  <w:style w:type="paragraph" w:styleId="NoSpacing">
+    <w:name w:val="No Spacing"/>
+    <w:uiPriority w:val="1"/>
+    <w:qFormat/>
+    <w:rsid w:val="00705E4E"/>
+    <w:pPr>
+      <w:spacing w:after="0" w:line="240" w:lineRule="auto"/>
+    </w:pPr>
+  </w:style>
 </w:styles>
 </file>
 

</xml_diff>